<commit_message>
Update with 202051023 classification model run
</commit_message>
<xml_diff>
--- a/tables/change_by_depth.docx
+++ b/tables/change_by_depth.docx
@@ -134,7 +134,7 @@
                 <w:rFonts w:ascii="Calibri" w:hAnsi="Calibri"/>
                 <w:sz w:val="20"/>
               </w:rPr>
-              <w:t xml:space="default">0.011</w:t>
+              <w:t xml:space="default">0.001</w:t>
             </w:r>
           </w:p>
         </w:tc>
@@ -182,7 +182,7 @@
                 <w:rFonts w:ascii="Calibri" w:hAnsi="Calibri"/>
                 <w:sz w:val="20"/>
               </w:rPr>
-              <w:t xml:space="default">1.656</w:t>
+              <w:t xml:space="default">0.428</w:t>
             </w:r>
           </w:p>
         </w:tc>
@@ -206,7 +206,7 @@
                 <w:rFonts w:ascii="Calibri" w:hAnsi="Calibri"/>
                 <w:sz w:val="20"/>
               </w:rPr>
-              <w:t xml:space="default">0.224</w:t>
+              <w:t xml:space="default">0.656</w:t>
             </w:r>
           </w:p>
         </w:tc>
@@ -235,7 +235,7 @@
                 <w:rFonts w:ascii="Calibri" w:hAnsi="Calibri"/>
                 <w:sz w:val="20"/>
               </w:rPr>
-              <w:t xml:space="default">0.005</w:t>
+              <w:t xml:space="default">0.001</w:t>
             </w:r>
           </w:p>
         </w:tc>
@@ -283,7 +283,7 @@
                 <w:rFonts w:ascii="Calibri" w:hAnsi="Calibri"/>
                 <w:sz w:val="20"/>
               </w:rPr>
-              <w:t xml:space="default">1.554</w:t>
+              <w:t xml:space="default">0.353</w:t>
             </w:r>
           </w:p>
         </w:tc>
@@ -307,7 +307,7 @@
                 <w:rFonts w:ascii="Calibri" w:hAnsi="Calibri"/>
                 <w:sz w:val="20"/>
               </w:rPr>
-              <w:t xml:space="default">0.232</w:t>
+              <w:t xml:space="default">0.558</w:t>
             </w:r>
           </w:p>
         </w:tc>
@@ -336,7 +336,7 @@
                 <w:rFonts w:ascii="Calibri" w:hAnsi="Calibri"/>
                 <w:sz w:val="20"/>
               </w:rPr>
-              <w:t xml:space="default">0.002</w:t>
+              <w:t xml:space="default">0.000</w:t>
             </w:r>
           </w:p>
         </w:tc>
@@ -384,7 +384,7 @@
                 <w:rFonts w:ascii="Calibri" w:hAnsi="Calibri"/>
                 <w:sz w:val="20"/>
               </w:rPr>
-              <w:t xml:space="default">0.248</w:t>
+              <w:t xml:space="default">0.093</w:t>
             </w:r>
           </w:p>
         </w:tc>
@@ -408,7 +408,7 @@
                 <w:rFonts w:ascii="Calibri" w:hAnsi="Calibri"/>
                 <w:sz w:val="20"/>
               </w:rPr>
-              <w:t xml:space="default">0.784</w:t>
+              <w:t xml:space="default">0.912</w:t>
             </w:r>
           </w:p>
         </w:tc>
@@ -437,7 +437,7 @@
                 <w:rFonts w:ascii="Calibri" w:hAnsi="Calibri"/>
                 <w:sz w:val="20"/>
               </w:rPr>
-              <w:t xml:space="default">0.049</w:t>
+              <w:t xml:space="default">0.035</w:t>
             </w:r>
           </w:p>
         </w:tc>
@@ -461,7 +461,7 @@
                 <w:rFonts w:ascii="Calibri" w:hAnsi="Calibri"/>
                 <w:sz w:val="20"/>
               </w:rPr>
-              <w:t xml:space="default">15</w:t>
+              <w:t xml:space="default">24</w:t>
             </w:r>
           </w:p>
         </w:tc>

</xml_diff>

<commit_message>
First pass on using points
</commit_message>
<xml_diff>
--- a/tables/change_by_depth.docx
+++ b/tables/change_by_depth.docx
@@ -38,7 +38,7 @@
                 <w:rFonts w:ascii="Calibri" w:hAnsi="Calibri"/>
                 <w:sz w:val="20"/>
               </w:rPr>
-              <w:t xml:space="default">Sum Sq</w:t>
+              <w:t xml:space="default">Chisq</w:t>
             </w:r>
           </w:p>
         </w:tc>
@@ -69,28 +69,6 @@
             <w:tcBorders>
               <w:top w:val="single" w:sz="16" w:space="0" w:color="D3D3D3"/>
               <w:bottom w:val="single" w:sz="16" w:space="0" w:color="D3D3D3"/>
-            </w:tcBorders>
-          </w:tcPr>
-          <w:p>
-            <w:pPr>
-              <w:spacing w:before="0" w:after="60"/>
-              <w:keepNext/>
-              <w:jc w:val="end"/>
-            </w:pPr>
-            <w:r>
-              <w:rPr>
-                <w:rFonts w:ascii="Calibri" w:hAnsi="Calibri"/>
-                <w:sz w:val="20"/>
-              </w:rPr>
-              <w:t xml:space="default">F value</w:t>
-            </w:r>
-          </w:p>
-        </w:tc>
-        <w:tc>
-          <w:tcPr>
-            <w:tcBorders>
-              <w:top w:val="single" w:sz="16" w:space="0" w:color="D3D3D3"/>
-              <w:bottom w:val="single" w:sz="16" w:space="0" w:color="D3D3D3"/>
               <w:end w:val="single" w:space="0" w:color="D3D3D3"/>
             </w:tcBorders>
           </w:tcPr>
@@ -105,7 +83,7 @@
                 <w:rFonts w:ascii="Calibri" w:hAnsi="Calibri"/>
                 <w:sz w:val="20"/>
               </w:rPr>
-              <w:t xml:space="default">Pr(&gt;F)</w:t>
+              <w:t xml:space="default">Pr(&gt;Chisq)</w:t>
             </w:r>
           </w:p>
         </w:tc>
@@ -134,7 +112,7 @@
                 <w:rFonts w:ascii="Calibri" w:hAnsi="Calibri"/>
                 <w:sz w:val="20"/>
               </w:rPr>
-              <w:t xml:space="default">0.001</w:t>
+              <w:t xml:space="default">8.874</w:t>
             </w:r>
           </w:p>
         </w:tc>
@@ -182,31 +160,7 @@
                 <w:rFonts w:ascii="Calibri" w:hAnsi="Calibri"/>
                 <w:sz w:val="20"/>
               </w:rPr>
-              <w:t xml:space="default">0.428</w:t>
-            </w:r>
-          </w:p>
-        </w:tc>
-        <w:tc>
-          <w:tcPr>
-            <w:tcBorders>
-              <w:top w:val="single" w:space="0" w:color="D3D3D3"/>
-              <w:bottom w:val="single" w:space="0" w:color="D3D3D3"/>
-              <w:start w:val="single" w:space="0" w:color="D3D3D3"/>
-              <w:end w:val="single" w:space="0" w:color="D3D3D3"/>
-            </w:tcBorders>
-          </w:tcPr>
-          <w:p>
-            <w:pPr>
-              <w:spacing w:before="0" w:after="60"/>
-              <w:keepNext/>
-              <w:jc w:val="end"/>
-            </w:pPr>
-            <w:r>
-              <w:rPr>
-                <w:rFonts w:ascii="Calibri" w:hAnsi="Calibri"/>
-                <w:sz w:val="20"/>
-              </w:rPr>
-              <w:t xml:space="default">0.656</w:t>
+              <w:t xml:space="default">0.012</w:t>
             </w:r>
           </w:p>
         </w:tc>
@@ -235,7 +189,7 @@
                 <w:rFonts w:ascii="Calibri" w:hAnsi="Calibri"/>
                 <w:sz w:val="20"/>
               </w:rPr>
-              <w:t xml:space="default">0.001</w:t>
+              <w:t xml:space="default">1.966</w:t>
             </w:r>
           </w:p>
         </w:tc>
@@ -283,31 +237,7 @@
                 <w:rFonts w:ascii="Calibri" w:hAnsi="Calibri"/>
                 <w:sz w:val="20"/>
               </w:rPr>
-              <w:t xml:space="default">0.353</w:t>
-            </w:r>
-          </w:p>
-        </w:tc>
-        <w:tc>
-          <w:tcPr>
-            <w:tcBorders>
-              <w:top w:val="single" w:space="0" w:color="D3D3D3"/>
-              <w:bottom w:val="single" w:space="0" w:color="D3D3D3"/>
-              <w:start w:val="single" w:space="0" w:color="D3D3D3"/>
-              <w:end w:val="single" w:space="0" w:color="D3D3D3"/>
-            </w:tcBorders>
-          </w:tcPr>
-          <w:p>
-            <w:pPr>
-              <w:spacing w:before="0" w:after="60"/>
-              <w:keepNext/>
-              <w:jc w:val="end"/>
-            </w:pPr>
-            <w:r>
-              <w:rPr>
-                <w:rFonts w:ascii="Calibri" w:hAnsi="Calibri"/>
-                <w:sz w:val="20"/>
-              </w:rPr>
-              <w:t xml:space="default">0.558</w:t>
+              <w:t xml:space="default">0.161</w:t>
             </w:r>
           </w:p>
         </w:tc>
@@ -336,7 +266,7 @@
                 <w:rFonts w:ascii="Calibri" w:hAnsi="Calibri"/>
                 <w:sz w:val="20"/>
               </w:rPr>
-              <w:t xml:space="default">0.000</w:t>
+              <w:t xml:space="default">0.463</w:t>
             </w:r>
           </w:p>
         </w:tc>
@@ -384,132 +314,7 @@
                 <w:rFonts w:ascii="Calibri" w:hAnsi="Calibri"/>
                 <w:sz w:val="20"/>
               </w:rPr>
-              <w:t xml:space="default">0.093</w:t>
-            </w:r>
-          </w:p>
-        </w:tc>
-        <w:tc>
-          <w:tcPr>
-            <w:tcBorders>
-              <w:top w:val="single" w:space="0" w:color="D3D3D3"/>
-              <w:bottom w:val="single" w:space="0" w:color="D3D3D3"/>
-              <w:start w:val="single" w:space="0" w:color="D3D3D3"/>
-              <w:end w:val="single" w:space="0" w:color="D3D3D3"/>
-            </w:tcBorders>
-          </w:tcPr>
-          <w:p>
-            <w:pPr>
-              <w:spacing w:before="0" w:after="60"/>
-              <w:keepNext/>
-              <w:jc w:val="end"/>
-            </w:pPr>
-            <w:r>
-              <w:rPr>
-                <w:rFonts w:ascii="Calibri" w:hAnsi="Calibri"/>
-                <w:sz w:val="20"/>
-              </w:rPr>
-              <w:t xml:space="default">0.912</w:t>
-            </w:r>
-          </w:p>
-        </w:tc>
-      </w:tr>
-      <w:tr>
-        <w:trPr>
-          <w:cantSplit/>
-        </w:trPr>
-        <w:tc>
-          <w:tcPr>
-            <w:tcBorders>
-              <w:top w:val="single" w:space="0" w:color="D3D3D3"/>
-              <w:bottom w:val="single" w:space="0" w:color="D3D3D3"/>
-              <w:start w:val="single" w:space="0" w:color="D3D3D3"/>
-              <w:end w:val="single" w:space="0" w:color="D3D3D3"/>
-            </w:tcBorders>
-          </w:tcPr>
-          <w:p>
-            <w:pPr>
-              <w:spacing w:before="0" w:after="60"/>
-              <w:keepNext/>
-              <w:jc w:val="end"/>
-            </w:pPr>
-            <w:r>
-              <w:rPr>
-                <w:rFonts w:ascii="Calibri" w:hAnsi="Calibri"/>
-                <w:sz w:val="20"/>
-              </w:rPr>
-              <w:t xml:space="default">0.035</w:t>
-            </w:r>
-          </w:p>
-        </w:tc>
-        <w:tc>
-          <w:tcPr>
-            <w:tcBorders>
-              <w:top w:val="single" w:space="0" w:color="D3D3D3"/>
-              <w:bottom w:val="single" w:space="0" w:color="D3D3D3"/>
-              <w:start w:val="single" w:space="0" w:color="D3D3D3"/>
-              <w:end w:val="single" w:space="0" w:color="D3D3D3"/>
-            </w:tcBorders>
-          </w:tcPr>
-          <w:p>
-            <w:pPr>
-              <w:spacing w:before="0" w:after="60"/>
-              <w:keepNext/>
-              <w:jc w:val="end"/>
-            </w:pPr>
-            <w:r>
-              <w:rPr>
-                <w:rFonts w:ascii="Calibri" w:hAnsi="Calibri"/>
-                <w:sz w:val="20"/>
-              </w:rPr>
-              <w:t xml:space="default">24</w:t>
-            </w:r>
-          </w:p>
-        </w:tc>
-        <w:tc>
-          <w:tcPr>
-            <w:tcBorders>
-              <w:top w:val="single" w:space="0" w:color="D3D3D3"/>
-              <w:bottom w:val="single" w:space="0" w:color="D3D3D3"/>
-              <w:start w:val="single" w:space="0" w:color="D3D3D3"/>
-              <w:end w:val="single" w:space="0" w:color="D3D3D3"/>
-            </w:tcBorders>
-          </w:tcPr>
-          <w:p>
-            <w:pPr>
-              <w:spacing w:before="0" w:after="60"/>
-              <w:keepNext/>
-              <w:jc w:val="end"/>
-            </w:pPr>
-            <w:r>
-              <w:rPr>
-                <w:rFonts w:ascii="Calibri" w:hAnsi="Calibri"/>
-                <w:sz w:val="20"/>
-              </w:rPr>
-              <w:t xml:space="default">NA</w:t>
-            </w:r>
-          </w:p>
-        </w:tc>
-        <w:tc>
-          <w:tcPr>
-            <w:tcBorders>
-              <w:top w:val="single" w:space="0" w:color="D3D3D3"/>
-              <w:bottom w:val="single" w:space="0" w:color="D3D3D3"/>
-              <w:start w:val="single" w:space="0" w:color="D3D3D3"/>
-              <w:end w:val="single" w:space="0" w:color="D3D3D3"/>
-            </w:tcBorders>
-          </w:tcPr>
-          <w:p>
-            <w:pPr>
-              <w:spacing w:before="0" w:after="60"/>
-              <w:keepNext/>
-              <w:jc w:val="end"/>
-            </w:pPr>
-            <w:r>
-              <w:rPr>
-                <w:rFonts w:ascii="Calibri" w:hAnsi="Calibri"/>
-                <w:sz w:val="20"/>
-              </w:rPr>
-              <w:t xml:space="default">NA</w:t>
+              <w:t xml:space="default">0.793</w:t>
             </w:r>
           </w:p>
         </w:tc>

</xml_diff>

<commit_message>
add better model predictions to coef analysis
</commit_message>
<xml_diff>
--- a/tables/change_by_depth.docx
+++ b/tables/change_by_depth.docx
@@ -112,7 +112,7 @@
                 <w:rFonts w:ascii="Calibri" w:hAnsi="Calibri"/>
                 <w:sz w:val="20"/>
               </w:rPr>
-              <w:t xml:space="default">8.874</w:t>
+              <w:t xml:space="default">39.470</w:t>
             </w:r>
           </w:p>
         </w:tc>
@@ -160,7 +160,7 @@
                 <w:rFonts w:ascii="Calibri" w:hAnsi="Calibri"/>
                 <w:sz w:val="20"/>
               </w:rPr>
-              <w:t xml:space="default">0.012</w:t>
+              <w:t xml:space="default">0.000</w:t>
             </w:r>
           </w:p>
         </w:tc>
@@ -189,7 +189,7 @@
                 <w:rFonts w:ascii="Calibri" w:hAnsi="Calibri"/>
                 <w:sz w:val="20"/>
               </w:rPr>
-              <w:t xml:space="default">1.966</w:t>
+              <w:t xml:space="default">2.843</w:t>
             </w:r>
           </w:p>
         </w:tc>
@@ -237,7 +237,7 @@
                 <w:rFonts w:ascii="Calibri" w:hAnsi="Calibri"/>
                 <w:sz w:val="20"/>
               </w:rPr>
-              <w:t xml:space="default">0.161</w:t>
+              <w:t xml:space="default">0.092</w:t>
             </w:r>
           </w:p>
         </w:tc>
@@ -266,7 +266,7 @@
                 <w:rFonts w:ascii="Calibri" w:hAnsi="Calibri"/>
                 <w:sz w:val="20"/>
               </w:rPr>
-              <w:t xml:space="default">0.463</w:t>
+              <w:t xml:space="default">11.642</w:t>
             </w:r>
           </w:p>
         </w:tc>
@@ -314,7 +314,7 @@
                 <w:rFonts w:ascii="Calibri" w:hAnsi="Calibri"/>
                 <w:sz w:val="20"/>
               </w:rPr>
-              <w:t xml:space="default">0.793</w:t>
+              <w:t xml:space="default">0.003</w:t>
             </w:r>
           </w:p>
         </w:tc>

</xml_diff>

<commit_message>
update with pulling out all 0 values for GRS and ALS
</commit_message>
<xml_diff>
--- a/tables/change_by_depth.docx
+++ b/tables/change_by_depth.docx
@@ -112,7 +112,7 @@
                 <w:rFonts w:ascii="Calibri" w:hAnsi="Calibri"/>
                 <w:sz w:val="20"/>
               </w:rPr>
-              <w:t xml:space="default">51.947</w:t>
+              <w:t xml:space="default">43.980</w:t>
             </w:r>
           </w:p>
         </w:tc>
@@ -189,7 +189,7 @@
                 <w:rFonts w:ascii="Calibri" w:hAnsi="Calibri"/>
                 <w:sz w:val="20"/>
               </w:rPr>
-              <w:t xml:space="default">1.387</w:t>
+              <w:t xml:space="default">1.656</w:t>
             </w:r>
           </w:p>
         </w:tc>
@@ -237,7 +237,7 @@
                 <w:rFonts w:ascii="Calibri" w:hAnsi="Calibri"/>
                 <w:sz w:val="20"/>
               </w:rPr>
-              <w:t xml:space="default">0.239</w:t>
+              <w:t xml:space="default">0.198</w:t>
             </w:r>
           </w:p>
         </w:tc>
@@ -266,7 +266,7 @@
                 <w:rFonts w:ascii="Calibri" w:hAnsi="Calibri"/>
                 <w:sz w:val="20"/>
               </w:rPr>
-              <w:t xml:space="default">31.217</w:t>
+              <w:t xml:space="default">18.139</w:t>
             </w:r>
           </w:p>
         </w:tc>

</xml_diff>